<commit_message>
kleine Änderungen und Doku
</commit_message>
<xml_diff>
--- a/Applikation/Installation_Files/Installationsanleitung.docx
+++ b/Applikation/Installation_Files/Installationsanleitung.docx
@@ -12,13 +12,25 @@
     </w:p>
     <w:p>
       <w:r>
-        <w:t>Um eine Installation durchzuführen muss das File setup_[APPLIKATIONSTEIL].bat laufen gelassen werden.</w:t>
+        <w:t xml:space="preserve">Um eine Installation durchzuführen muss das File setup_[APPLIKATIONSTEIL].bat </w:t>
+      </w:r>
+      <w:r>
+        <w:t xml:space="preserve">ausgeführt </w:t>
+      </w:r>
+      <w:r>
+        <w:t>werden.</w:t>
       </w:r>
       <w:r>
         <w:t xml:space="preserve"> Dazu wird einfach ein Doppelklick auf das File ausgeführt.</w:t>
       </w:r>
       <w:r>
-        <w:t xml:space="preserve"> Der Status und die Durchgeführten Aktionen werden in dem Kommandozeilenfenster ausgegeben. Am Ende der Installation wird eine Desktopverknüpfung erstellt.</w:t>
+        <w:t xml:space="preserve"> Der Status und die </w:t>
+      </w:r>
+      <w:r>
+        <w:t>d</w:t>
+      </w:r>
+      <w:r>
+        <w:t>urchgeführten Aktionen werden in dem Kommandozeilenfenster ausgegeben. Am Ende der Installation wird eine Desktopverknüpfung erstellt.</w:t>
       </w:r>
     </w:p>
     <w:p>
@@ -28,10 +40,7 @@
     </w:p>
     <w:p>
       <w:r>
-        <w:t>„</w:t>
-      </w:r>
-      <w:r>
-        <w:t>C:\Users\[</w:t>
+        <w:t>„C:\Users\[</w:t>
       </w:r>
       <w:proofErr w:type="spellStart"/>
       <w:r>
@@ -47,10 +56,7 @@
       </w:r>
       <w:proofErr w:type="spellEnd"/>
       <w:r>
-        <w:t>\ASAP</w:t>
-      </w:r>
-      <w:r>
-        <w:t>“ abgelegt.</w:t>
+        <w:t>\ASAP“ abgelegt.</w:t>
       </w:r>
     </w:p>
     <w:p>
@@ -84,21 +90,54 @@
     </w:p>
     <w:p>
       <w:r>
-        <w:t xml:space="preserve">Die Applikationen müssen so konfiguriert werden, dass sie mit dem Server kommunizieren können. Dazu muss die Server IPv4-Adresse ermittelt werden in dem man am Server-Rechner das Programm „Eingabeaufforderung“(Windows Suche </w:t>
-      </w:r>
-      <w:r>
+        <w:t xml:space="preserve">Die Applikationen müssen so konfiguriert werden, dass sie mit dem Server kommunizieren können. Dazu muss die </w:t>
+      </w:r>
+      <w:r>
+        <w:rPr>
+          <w:b/>
+        </w:rPr>
+        <w:t>Server IPv4-Adresse</w:t>
+      </w:r>
+      <w:r>
+        <w:t xml:space="preserve"> ermittelt werden in dem man am Server-Rechner das Programm „Eingabeaufforderung“</w:t>
+      </w:r>
+      <w:r>
+        <w:t xml:space="preserve"> </w:t>
+      </w:r>
+      <w:r>
+        <w:rPr>
+          <w:b/>
+        </w:rPr>
+        <w:t xml:space="preserve">(Windows Suche </w:t>
+      </w:r>
+      <w:r>
+        <w:rPr>
+          <w:b/>
+        </w:rPr>
         <w:sym w:font="Wingdings" w:char="F0E0"/>
       </w:r>
       <w:r>
+        <w:rPr>
+          <w:b/>
+        </w:rPr>
         <w:t xml:space="preserve"> </w:t>
       </w:r>
       <w:proofErr w:type="spellStart"/>
       <w:r>
+        <w:rPr>
+          <w:b/>
+        </w:rPr>
         <w:t>cmd</w:t>
       </w:r>
       <w:proofErr w:type="spellEnd"/>
       <w:r>
-        <w:t>) öffnet und den Befehl „</w:t>
+        <w:rPr>
+          <w:b/>
+        </w:rPr>
+        <w:t>)</w:t>
+      </w:r>
+      <w:r>
+        <w:t xml:space="preserve"> öffnet und den Befehl „</w:t>
       </w:r>
       <w:proofErr w:type="spellStart"/>
       <w:r>
@@ -131,7 +170,7 @@
             <v:path o:extrusionok="f" gradientshapeok="t" o:connecttype="rect"/>
             <o:lock v:ext="edit" aspectratio="t"/>
           </v:shapetype>
-          <v:shape id="_x0000_i1025" type="#_x0000_t75" style="width:90.4pt;height:25.9pt">
+          <v:shape id="_x0000_i1025" type="#_x0000_t75" style="width:90.5pt;height:26pt">
             <v:imagedata r:id="rId4" o:title="ip_config"/>
           </v:shape>
         </w:pict>
@@ -140,7 +179,7 @@
     <w:p>
       <w:r>
         <w:pict>
-          <v:shape id="_x0000_i1026" type="#_x0000_t75" style="width:453.4pt;height:61.15pt">
+          <v:shape id="_x0000_i1026" type="#_x0000_t75" style="width:453.5pt;height:61pt">
             <v:imagedata r:id="rId5" o:title="ip_adresse"/>
           </v:shape>
         </w:pict>
@@ -164,15 +203,18 @@
       </w:r>
       <w:r>
         <w:rPr>
-          <w:color w:val="FF0000"/>
+          <w:b/>
         </w:rPr>
         <w:t>ALLEN A</w:t>
       </w:r>
       <w:r>
         <w:rPr>
-          <w:color w:val="FF0000"/>
+          <w:b/>
         </w:rPr>
-        <w:t xml:space="preserve">pplikationsteilen </w:t>
+        <w:t>pplikationsteilen</w:t>
+      </w:r>
+      <w:r>
+        <w:t xml:space="preserve"> </w:t>
       </w:r>
       <w:r>
         <w:t>eingetragen werden. Um dies durchzuführen folgen Sie bitte folgendem Pfad in ihrem „</w:t>
@@ -313,26 +355,40 @@
       </w:r>
       <w:r>
         <w:pict>
-          <v:shape id="_x0000_i1030" type="#_x0000_t75" style="width:424.9pt;height:219.4pt">
+          <v:shape id="_x0000_i1027" type="#_x0000_t75" style="width:425pt;height:219.5pt">
             <v:imagedata r:id="rId7" o:title="Config2"/>
           </v:shape>
         </w:pict>
       </w:r>
-    </w:p>
-    <w:p>
-      <w:r>
-        <w:t>Ändern Sie diese Einstellung unbedingt für ALLE Applikationsteile (Server, User und Admin)</w:t>
-      </w:r>
-    </w:p>
-    <w:p>
-      <w:r>
-        <w:t>Bevor Sie Admin oder User starten stellen Sie sicher, dass der Server läuft.</w:t>
-      </w:r>
-    </w:p>
-    <w:p>
       <w:bookmarkStart w:id="0" w:name="_GoBack"/>
       <w:bookmarkEnd w:id="0"/>
     </w:p>
+    <w:p>
+      <w:r>
+        <w:rPr>
+          <w:b/>
+        </w:rPr>
+        <w:t>Ändern</w:t>
+      </w:r>
+      <w:r>
+        <w:t xml:space="preserve"> Sie diese Einstellung unbedingt für </w:t>
+      </w:r>
+      <w:r>
+        <w:rPr>
+          <w:b/>
+        </w:rPr>
+        <w:t xml:space="preserve">ALLE Applikationsteile </w:t>
+      </w:r>
+      <w:r>
+        <w:t>(Server, User und Admin)</w:t>
+      </w:r>
+    </w:p>
+    <w:p>
+      <w:r>
+        <w:t>Bevor Sie Admin oder User starten stellen Sie sicher, dass der Server läuft.</w:t>
+      </w:r>
+    </w:p>
+    <w:p/>
     <w:p>
       <w:r>
         <w:t xml:space="preserve">Viel Erfolg beim Finden wichtiger Entscheidungen wünscht Ihnen ihr </w:t>

</xml_diff>

<commit_message>
Bugfix "immer negativ" und anpassen der Installationsanleitung
</commit_message>
<xml_diff>
--- a/Applikation/Installation_Files/Installationsanleitung.docx
+++ b/Applikation/Installation_Files/Installationsanleitung.docx
@@ -64,12 +64,7 @@
         <w:pStyle w:val="berschrift2"/>
       </w:pPr>
       <w:r>
-        <w:t>Konfi</w:t>
-      </w:r>
-      <w:bookmarkStart w:id="0" w:name="_GoBack"/>
-      <w:bookmarkEnd w:id="0"/>
-      <w:r>
-        <w:t>guration</w:t>
+        <w:t>Konfiguration</w:t>
       </w:r>
     </w:p>
     <w:p>
@@ -221,6 +216,11 @@
       <w:r>
         <w:t xml:space="preserve"> </w:t>
       </w:r>
+      <w:r>
+        <w:t xml:space="preserve">außer dem Server </w:t>
+      </w:r>
+      <w:bookmarkStart w:id="0" w:name="_GoBack"/>
+      <w:bookmarkEnd w:id="0"/>
       <w:r>
         <w:t>eingetragen werden. Um dies durchzuführen folgen Sie bitte folgendem Pfad in ihrem „</w:t>
       </w:r>

</xml_diff>